<commit_message>
Added engines to robot modules. This change is made to all the affected modules - RTU engine, PXTU, Common/protocol_document.docx. #14,#22 Tested working.
</commit_message>
<xml_diff>
--- a/Common/protocol_document.docx
+++ b/Common/protocol_document.docx
@@ -1,6 +1,6 @@
 
 <file path=word/document.xml><?xml version="1.0" encoding="utf-8"?>
-<w:document xmlns:wpc="http://schemas.microsoft.com/office/word/2010/wordprocessingCanvas" xmlns:cx="http://schemas.microsoft.com/office/drawing/2014/chartex" xmlns:cx1="http://schemas.microsoft.com/office/drawing/2015/9/8/chartex" xmlns:cx2="http://schemas.microsoft.com/office/drawing/2015/10/21/chartex" xmlns:cx3="http://schemas.microsoft.com/office/drawing/2016/5/9/chartex" xmlns:cx4="http://schemas.microsoft.com/office/drawing/2016/5/10/chartex" xmlns:cx5="http://schemas.microsoft.com/office/drawing/2016/5/11/chartex" xmlns:mc="http://schemas.openxmlformats.org/markup-compatibility/2006" xmlns:o="urn:schemas-microsoft-com:office:office" xmlns:r="http://schemas.openxmlformats.org/officeDocument/2006/relationships" xmlns:m="http://schemas.openxmlformats.org/officeDocument/2006/math" xmlns:v="urn:schemas-microsoft-com:vml" xmlns:wp14="http://schemas.microsoft.com/office/word/2010/wordprocessingDrawing" xmlns:wp="http://schemas.openxmlformats.org/drawingml/2006/wordprocessingDrawing" xmlns:w10="urn:schemas-microsoft-com:office:word" xmlns:w="http://schemas.openxmlformats.org/wordprocessingml/2006/main" xmlns:w14="http://schemas.microsoft.com/office/word/2010/wordml" xmlns:w15="http://schemas.microsoft.com/office/word/2012/wordml" xmlns:w16se="http://schemas.microsoft.com/office/word/2015/wordml/symex" xmlns:wpg="http://schemas.microsoft.com/office/word/2010/wordprocessingGroup" xmlns:wpi="http://schemas.microsoft.com/office/word/2010/wordprocessingInk" xmlns:wne="http://schemas.microsoft.com/office/word/2006/wordml" xmlns:wps="http://schemas.microsoft.com/office/word/2010/wordprocessingShape" mc:Ignorable="w14 w15 w16se wp14">
+<w:document xmlns:wpc="http://schemas.microsoft.com/office/word/2010/wordprocessingCanvas" xmlns:cx="http://schemas.microsoft.com/office/drawing/2014/chartex" xmlns:cx1="http://schemas.microsoft.com/office/drawing/2015/9/8/chartex" xmlns:cx2="http://schemas.microsoft.com/office/drawing/2015/10/21/chartex" xmlns:cx3="http://schemas.microsoft.com/office/drawing/2016/5/9/chartex" xmlns:cx4="http://schemas.microsoft.com/office/drawing/2016/5/10/chartex" xmlns:cx5="http://schemas.microsoft.com/office/drawing/2016/5/11/chartex" xmlns:cx6="http://schemas.microsoft.com/office/drawing/2016/5/12/chartex" xmlns:cx7="http://schemas.microsoft.com/office/drawing/2016/5/13/chartex" xmlns:cx8="http://schemas.microsoft.com/office/drawing/2016/5/14/chartex" xmlns:mc="http://schemas.openxmlformats.org/markup-compatibility/2006" xmlns:aink="http://schemas.microsoft.com/office/drawing/2016/ink" xmlns:am3d="http://schemas.microsoft.com/office/drawing/2017/model3d" xmlns:o="urn:schemas-microsoft-com:office:office" xmlns:r="http://schemas.openxmlformats.org/officeDocument/2006/relationships" xmlns:m="http://schemas.openxmlformats.org/officeDocument/2006/math" xmlns:v="urn:schemas-microsoft-com:vml" xmlns:wp14="http://schemas.microsoft.com/office/word/2010/wordprocessingDrawing" xmlns:wp="http://schemas.openxmlformats.org/drawingml/2006/wordprocessingDrawing" xmlns:w10="urn:schemas-microsoft-com:office:word" xmlns:w="http://schemas.openxmlformats.org/wordprocessingml/2006/main" xmlns:w14="http://schemas.microsoft.com/office/word/2010/wordml" xmlns:w15="http://schemas.microsoft.com/office/word/2012/wordml" xmlns:w16se="http://schemas.microsoft.com/office/word/2015/wordml/symex" xmlns:wpg="http://schemas.microsoft.com/office/word/2010/wordprocessingGroup" xmlns:wpi="http://schemas.microsoft.com/office/word/2010/wordprocessingInk" xmlns:wne="http://schemas.microsoft.com/office/word/2006/wordml" xmlns:wps="http://schemas.microsoft.com/office/word/2010/wordprocessingShape" mc:Ignorable="w14 w15 w16se wp14">
   <w:body>
     <w:tbl>
       <w:tblPr>
@@ -10,22 +10,22 @@
         <w:tblLook w:val="04A0" w:firstRow="1" w:lastRow="0" w:firstColumn="1" w:lastColumn="0" w:noHBand="0" w:noVBand="1"/>
       </w:tblPr>
       <w:tblGrid>
-        <w:gridCol w:w="616"/>
-        <w:gridCol w:w="616"/>
-        <w:gridCol w:w="616"/>
-        <w:gridCol w:w="616"/>
-        <w:gridCol w:w="616"/>
-        <w:gridCol w:w="616"/>
-        <w:gridCol w:w="616"/>
-        <w:gridCol w:w="616"/>
-        <w:gridCol w:w="616"/>
-        <w:gridCol w:w="616"/>
-        <w:gridCol w:w="618"/>
-        <w:gridCol w:w="618"/>
-        <w:gridCol w:w="618"/>
-        <w:gridCol w:w="618"/>
-        <w:gridCol w:w="618"/>
-        <w:gridCol w:w="618"/>
+        <w:gridCol w:w="591"/>
+        <w:gridCol w:w="591"/>
+        <w:gridCol w:w="591"/>
+        <w:gridCol w:w="591"/>
+        <w:gridCol w:w="591"/>
+        <w:gridCol w:w="588"/>
+        <w:gridCol w:w="673"/>
+        <w:gridCol w:w="673"/>
+        <w:gridCol w:w="673"/>
+        <w:gridCol w:w="673"/>
+        <w:gridCol w:w="673"/>
+        <w:gridCol w:w="592"/>
+        <w:gridCol w:w="592"/>
+        <w:gridCol w:w="592"/>
+        <w:gridCol w:w="592"/>
+        <w:gridCol w:w="592"/>
       </w:tblGrid>
       <w:tr>
         <w:trPr>
@@ -184,11 +184,32 @@
             </w:pPr>
             <w:r>
               <w:rPr>
+                <w:sz w:val="28"/>
+                <w:szCs w:val="28"/>
+              </w:rPr>
+              <w:t>D14</w:t>
+            </w:r>
+          </w:p>
+        </w:tc>
+        <w:tc>
+          <w:tcPr>
+            <w:tcW w:w="616" w:type="dxa"/>
+          </w:tcPr>
+          <w:p>
+            <w:pPr>
+              <w:jc w:val="center"/>
+              <w:rPr>
                 <w:color w:val="FFC000"/>
                 <w:sz w:val="28"/>
                 <w:szCs w:val="28"/>
               </w:rPr>
-              <w:t>0</w:t>
+            </w:pPr>
+            <w:r>
+              <w:rPr>
+                <w:sz w:val="28"/>
+                <w:szCs w:val="28"/>
+              </w:rPr>
+              <w:t>D13</w:t>
             </w:r>
           </w:p>
         </w:tc>
@@ -207,17 +228,38 @@
             </w:pPr>
             <w:r>
               <w:rPr>
+                <w:sz w:val="28"/>
+                <w:szCs w:val="28"/>
+              </w:rPr>
+              <w:t>D12</w:t>
+            </w:r>
+          </w:p>
+        </w:tc>
+        <w:tc>
+          <w:tcPr>
+            <w:tcW w:w="616" w:type="dxa"/>
+          </w:tcPr>
+          <w:p>
+            <w:pPr>
+              <w:jc w:val="center"/>
+              <w:rPr>
                 <w:color w:val="FFC000"/>
                 <w:sz w:val="28"/>
                 <w:szCs w:val="28"/>
               </w:rPr>
-              <w:t>0</w:t>
-            </w:r>
-          </w:p>
-        </w:tc>
-        <w:tc>
-          <w:tcPr>
-            <w:tcW w:w="616" w:type="dxa"/>
+            </w:pPr>
+            <w:r>
+              <w:rPr>
+                <w:sz w:val="28"/>
+                <w:szCs w:val="28"/>
+              </w:rPr>
+              <w:t>D11</w:t>
+            </w:r>
+          </w:p>
+        </w:tc>
+        <w:tc>
+          <w:tcPr>
+            <w:tcW w:w="618" w:type="dxa"/>
           </w:tcPr>
           <w:p>
             <w:pPr>
@@ -230,57 +272,10 @@
             </w:pPr>
             <w:r>
               <w:rPr>
-                <w:color w:val="FFC000"/>
-                <w:sz w:val="28"/>
-                <w:szCs w:val="28"/>
-              </w:rPr>
-              <w:t>0</w:t>
-            </w:r>
-          </w:p>
-        </w:tc>
-        <w:tc>
-          <w:tcPr>
-            <w:tcW w:w="616" w:type="dxa"/>
-          </w:tcPr>
-          <w:p>
-            <w:pPr>
-              <w:jc w:val="center"/>
-              <w:rPr>
-                <w:color w:val="FFC000"/>
-                <w:sz w:val="28"/>
-                <w:szCs w:val="28"/>
-              </w:rPr>
-            </w:pPr>
-            <w:r>
-              <w:rPr>
-                <w:color w:val="FFC000"/>
-                <w:sz w:val="28"/>
-                <w:szCs w:val="28"/>
-              </w:rPr>
-              <w:t>0</w:t>
-            </w:r>
-          </w:p>
-        </w:tc>
-        <w:tc>
-          <w:tcPr>
-            <w:tcW w:w="618" w:type="dxa"/>
-          </w:tcPr>
-          <w:p>
-            <w:pPr>
-              <w:jc w:val="center"/>
-              <w:rPr>
-                <w:color w:val="FFC000"/>
-                <w:sz w:val="28"/>
-                <w:szCs w:val="28"/>
-              </w:rPr>
-            </w:pPr>
-            <w:r>
-              <w:rPr>
-                <w:color w:val="FFC000"/>
-                <w:sz w:val="28"/>
-                <w:szCs w:val="28"/>
-              </w:rPr>
-              <w:t>0</w:t>
+                <w:sz w:val="28"/>
+                <w:szCs w:val="28"/>
+              </w:rPr>
+              <w:t>D10</w:t>
             </w:r>
           </w:p>
         </w:tc>
@@ -1256,7 +1251,7 @@
       </w:pPr>
     </w:pPrDefault>
   </w:docDefaults>
-  <w:latentStyles w:defLockedState="0" w:defUIPriority="99" w:defSemiHidden="0" w:defUnhideWhenUsed="0" w:defQFormat="0" w:count="374">
+  <w:latentStyles w:defLockedState="0" w:defUIPriority="99" w:defSemiHidden="0" w:defUnhideWhenUsed="0" w:defQFormat="0" w:count="375">
     <w:lsdException w:name="Normal" w:uiPriority="0" w:qFormat="1"/>
     <w:lsdException w:name="heading 1" w:uiPriority="9" w:qFormat="1"/>
     <w:lsdException w:name="heading 2" w:semiHidden="1" w:uiPriority="9" w:unhideWhenUsed="1" w:qFormat="1"/>
@@ -1362,7 +1357,6 @@
     <w:lsdException w:name="HTML Sample" w:semiHidden="1" w:unhideWhenUsed="1"/>
     <w:lsdException w:name="HTML Typewriter" w:semiHidden="1" w:unhideWhenUsed="1"/>
     <w:lsdException w:name="HTML Variable" w:semiHidden="1" w:unhideWhenUsed="1"/>
-    <w:lsdException w:name="Normal Table" w:semiHidden="1" w:unhideWhenUsed="1"/>
     <w:lsdException w:name="annotation subject" w:semiHidden="1" w:unhideWhenUsed="1"/>
     <w:lsdException w:name="No List" w:semiHidden="1" w:unhideWhenUsed="1"/>
     <w:lsdException w:name="Outline List 1" w:semiHidden="1" w:unhideWhenUsed="1"/>
@@ -1409,10 +1403,8 @@
     <w:lsdException w:name="Table Subtle 2" w:semiHidden="1" w:unhideWhenUsed="1"/>
     <w:lsdException w:name="Table Web 1" w:semiHidden="1" w:unhideWhenUsed="1"/>
     <w:lsdException w:name="Table Web 2" w:semiHidden="1" w:unhideWhenUsed="1"/>
-    <w:lsdException w:name="Table Web 3" w:semiHidden="1" w:unhideWhenUsed="1"/>
     <w:lsdException w:name="Balloon Text" w:semiHidden="1" w:unhideWhenUsed="1"/>
     <w:lsdException w:name="Table Grid" w:uiPriority="39"/>
-    <w:lsdException w:name="Table Theme" w:semiHidden="1" w:unhideWhenUsed="1"/>
     <w:lsdException w:name="Placeholder Text" w:semiHidden="1"/>
     <w:lsdException w:name="No Spacing" w:uiPriority="1" w:qFormat="1"/>
     <w:lsdException w:name="Light Shading" w:uiPriority="60"/>
@@ -1631,6 +1623,7 @@
     <w:lsdException w:name="Mention" w:semiHidden="1" w:unhideWhenUsed="1"/>
     <w:lsdException w:name="Smart Hyperlink" w:semiHidden="1" w:unhideWhenUsed="1"/>
     <w:lsdException w:name="Hashtag" w:semiHidden="1" w:unhideWhenUsed="1"/>
+    <w:lsdException w:name="Unresolved Mention" w:semiHidden="1" w:unhideWhenUsed="1"/>
   </w:latentStyles>
   <w:style w:type="paragraph" w:default="1" w:styleId="Normal">
     <w:name w:val="Normal"/>

</xml_diff>

<commit_message>
* Added min max values for signals.csv * Changed protocol doc to include the signed bit
</commit_message>
<xml_diff>
--- a/Common/protocol_document.docx
+++ b/Common/protocol_document.docx
@@ -1,6 +1,6 @@
 
 <file path=word/document.xml><?xml version="1.0" encoding="utf-8"?>
-<w:document xmlns:wpc="http://schemas.microsoft.com/office/word/2010/wordprocessingCanvas" xmlns:cx="http://schemas.microsoft.com/office/drawing/2014/chartex" xmlns:cx1="http://schemas.microsoft.com/office/drawing/2015/9/8/chartex" xmlns:cx2="http://schemas.microsoft.com/office/drawing/2015/10/21/chartex" xmlns:cx3="http://schemas.microsoft.com/office/drawing/2016/5/9/chartex" xmlns:cx4="http://schemas.microsoft.com/office/drawing/2016/5/10/chartex" xmlns:cx5="http://schemas.microsoft.com/office/drawing/2016/5/11/chartex" xmlns:cx6="http://schemas.microsoft.com/office/drawing/2016/5/12/chartex" xmlns:cx7="http://schemas.microsoft.com/office/drawing/2016/5/13/chartex" xmlns:cx8="http://schemas.microsoft.com/office/drawing/2016/5/14/chartex" xmlns:mc="http://schemas.openxmlformats.org/markup-compatibility/2006" xmlns:aink="http://schemas.microsoft.com/office/drawing/2016/ink" xmlns:am3d="http://schemas.microsoft.com/office/drawing/2017/model3d" xmlns:o="urn:schemas-microsoft-com:office:office" xmlns:r="http://schemas.openxmlformats.org/officeDocument/2006/relationships" xmlns:m="http://schemas.openxmlformats.org/officeDocument/2006/math" xmlns:v="urn:schemas-microsoft-com:vml" xmlns:wp14="http://schemas.microsoft.com/office/word/2010/wordprocessingDrawing" xmlns:wp="http://schemas.openxmlformats.org/drawingml/2006/wordprocessingDrawing" xmlns:w10="urn:schemas-microsoft-com:office:word" xmlns:w="http://schemas.openxmlformats.org/wordprocessingml/2006/main" xmlns:w14="http://schemas.microsoft.com/office/word/2010/wordml" xmlns:w15="http://schemas.microsoft.com/office/word/2012/wordml" xmlns:w16se="http://schemas.microsoft.com/office/word/2015/wordml/symex" xmlns:wpg="http://schemas.microsoft.com/office/word/2010/wordprocessingGroup" xmlns:wpi="http://schemas.microsoft.com/office/word/2010/wordprocessingInk" xmlns:wne="http://schemas.microsoft.com/office/word/2006/wordml" xmlns:wps="http://schemas.microsoft.com/office/word/2010/wordprocessingShape" mc:Ignorable="w14 w15 w16se wp14">
+<w:document xmlns:wpc="http://schemas.microsoft.com/office/word/2010/wordprocessingCanvas" xmlns:cx="http://schemas.microsoft.com/office/drawing/2014/chartex" xmlns:cx1="http://schemas.microsoft.com/office/drawing/2015/9/8/chartex" xmlns:cx2="http://schemas.microsoft.com/office/drawing/2015/10/21/chartex" xmlns:cx3="http://schemas.microsoft.com/office/drawing/2016/5/9/chartex" xmlns:cx4="http://schemas.microsoft.com/office/drawing/2016/5/10/chartex" xmlns:cx5="http://schemas.microsoft.com/office/drawing/2016/5/11/chartex" xmlns:cx6="http://schemas.microsoft.com/office/drawing/2016/5/12/chartex" xmlns:cx7="http://schemas.microsoft.com/office/drawing/2016/5/13/chartex" xmlns:cx8="http://schemas.microsoft.com/office/drawing/2016/5/14/chartex" xmlns:mc="http://schemas.openxmlformats.org/markup-compatibility/2006" xmlns:aink="http://schemas.microsoft.com/office/drawing/2016/ink" xmlns:am3d="http://schemas.microsoft.com/office/drawing/2017/model3d" xmlns:o="urn:schemas-microsoft-com:office:office" xmlns:r="http://schemas.openxmlformats.org/officeDocument/2006/relationships" xmlns:m="http://schemas.openxmlformats.org/officeDocument/2006/math" xmlns:v="urn:schemas-microsoft-com:vml" xmlns:wp14="http://schemas.microsoft.com/office/word/2010/wordprocessingDrawing" xmlns:wp="http://schemas.openxmlformats.org/drawingml/2006/wordprocessingDrawing" xmlns:w10="urn:schemas-microsoft-com:office:word" xmlns:w="http://schemas.openxmlformats.org/wordprocessingml/2006/main" xmlns:w14="http://schemas.microsoft.com/office/word/2010/wordml" xmlns:w15="http://schemas.microsoft.com/office/word/2012/wordml" xmlns:w16cid="http://schemas.microsoft.com/office/word/2016/wordml/cid" xmlns:w16se="http://schemas.microsoft.com/office/word/2015/wordml/symex" xmlns:wpg="http://schemas.microsoft.com/office/word/2010/wordprocessingGroup" xmlns:wpi="http://schemas.microsoft.com/office/word/2010/wordprocessingInk" xmlns:wne="http://schemas.microsoft.com/office/word/2006/wordml" xmlns:wps="http://schemas.microsoft.com/office/word/2010/wordprocessingShape" mc:Ignorable="w14 w15 w16se w16cid wp14">
   <w:body>
     <w:tbl>
       <w:tblPr>
@@ -10,22 +10,22 @@
         <w:tblLook w:val="04A0" w:firstRow="1" w:lastRow="0" w:firstColumn="1" w:lastColumn="0" w:noHBand="0" w:noVBand="1"/>
       </w:tblPr>
       <w:tblGrid>
-        <w:gridCol w:w="591"/>
-        <w:gridCol w:w="591"/>
-        <w:gridCol w:w="591"/>
-        <w:gridCol w:w="591"/>
-        <w:gridCol w:w="591"/>
-        <w:gridCol w:w="588"/>
+        <w:gridCol w:w="582"/>
+        <w:gridCol w:w="582"/>
+        <w:gridCol w:w="582"/>
+        <w:gridCol w:w="582"/>
+        <w:gridCol w:w="582"/>
         <w:gridCol w:w="673"/>
         <w:gridCol w:w="673"/>
         <w:gridCol w:w="673"/>
         <w:gridCol w:w="673"/>
         <w:gridCol w:w="673"/>
-        <w:gridCol w:w="592"/>
-        <w:gridCol w:w="592"/>
-        <w:gridCol w:w="592"/>
-        <w:gridCol w:w="592"/>
-        <w:gridCol w:w="592"/>
+        <w:gridCol w:w="673"/>
+        <w:gridCol w:w="584"/>
+        <w:gridCol w:w="584"/>
+        <w:gridCol w:w="584"/>
+        <w:gridCol w:w="584"/>
+        <w:gridCol w:w="584"/>
       </w:tblGrid>
       <w:tr>
         <w:trPr>
@@ -138,34 +138,42 @@
             </w:pPr>
             <w:r>
               <w:rPr>
+                <w:color w:val="FF0000"/>
+                <w:sz w:val="28"/>
+                <w:szCs w:val="28"/>
+              </w:rPr>
+              <w:t>SB</w:t>
+            </w:r>
+            <w:bookmarkStart w:id="0" w:name="_GoBack"/>
+            <w:bookmarkEnd w:id="0"/>
+          </w:p>
+        </w:tc>
+        <w:tc>
+          <w:tcPr>
+            <w:tcW w:w="616" w:type="dxa"/>
+          </w:tcPr>
+          <w:p>
+            <w:pPr>
+              <w:jc w:val="center"/>
+              <w:rPr>
                 <w:color w:val="FFC000"/>
                 <w:sz w:val="28"/>
                 <w:szCs w:val="28"/>
               </w:rPr>
-              <w:t>0</w:t>
-            </w:r>
-          </w:p>
-        </w:tc>
-        <w:tc>
-          <w:tcPr>
-            <w:tcW w:w="616" w:type="dxa"/>
-          </w:tcPr>
-          <w:p>
-            <w:pPr>
-              <w:jc w:val="center"/>
-              <w:rPr>
-                <w:color w:val="FFC000"/>
-                <w:sz w:val="28"/>
-                <w:szCs w:val="28"/>
-              </w:rPr>
-            </w:pPr>
-            <w:r>
-              <w:rPr>
-                <w:color w:val="FFC000"/>
-                <w:sz w:val="28"/>
-                <w:szCs w:val="28"/>
-              </w:rPr>
-              <w:t>0</w:t>
+            </w:pPr>
+            <w:r>
+              <w:rPr>
+                <w:sz w:val="28"/>
+                <w:szCs w:val="28"/>
+              </w:rPr>
+              <w:t>D1</w:t>
+            </w:r>
+            <w:r>
+              <w:rPr>
+                <w:sz w:val="28"/>
+                <w:szCs w:val="28"/>
+              </w:rPr>
+              <w:t>5</w:t>
             </w:r>
           </w:p>
         </w:tc>
@@ -1221,8 +1229,6 @@
           <w:szCs w:val="28"/>
         </w:rPr>
       </w:pPr>
-      <w:bookmarkStart w:id="0" w:name="_GoBack"/>
-      <w:bookmarkEnd w:id="0"/>
     </w:p>
     <w:sectPr>
       <w:pgSz w:w="12240" w:h="15840"/>
@@ -1235,7 +1241,7 @@
 </file>
 
 <file path=word/styles.xml><?xml version="1.0" encoding="utf-8"?>
-<w:styles xmlns:mc="http://schemas.openxmlformats.org/markup-compatibility/2006" xmlns:r="http://schemas.openxmlformats.org/officeDocument/2006/relationships" xmlns:w="http://schemas.openxmlformats.org/wordprocessingml/2006/main" xmlns:w14="http://schemas.microsoft.com/office/word/2010/wordml" xmlns:w15="http://schemas.microsoft.com/office/word/2012/wordml" xmlns:w16se="http://schemas.microsoft.com/office/word/2015/wordml/symex" mc:Ignorable="w14 w15 w16se">
+<w:styles xmlns:mc="http://schemas.openxmlformats.org/markup-compatibility/2006" xmlns:r="http://schemas.openxmlformats.org/officeDocument/2006/relationships" xmlns:w="http://schemas.openxmlformats.org/wordprocessingml/2006/main" xmlns:w14="http://schemas.microsoft.com/office/word/2010/wordml" xmlns:w15="http://schemas.microsoft.com/office/word/2012/wordml" xmlns:w16cid="http://schemas.microsoft.com/office/word/2016/wordml/cid" xmlns:w16se="http://schemas.microsoft.com/office/word/2015/wordml/symex" mc:Ignorable="w14 w15 w16se w16cid">
   <w:docDefaults>
     <w:rPrDefault>
       <w:rPr>
@@ -1357,6 +1363,7 @@
     <w:lsdException w:name="HTML Sample" w:semiHidden="1" w:unhideWhenUsed="1"/>
     <w:lsdException w:name="HTML Typewriter" w:semiHidden="1" w:unhideWhenUsed="1"/>
     <w:lsdException w:name="HTML Variable" w:semiHidden="1" w:unhideWhenUsed="1"/>
+    <w:lsdException w:name="Normal Table" w:semiHidden="1" w:unhideWhenUsed="1"/>
     <w:lsdException w:name="annotation subject" w:semiHidden="1" w:unhideWhenUsed="1"/>
     <w:lsdException w:name="No List" w:semiHidden="1" w:unhideWhenUsed="1"/>
     <w:lsdException w:name="Outline List 1" w:semiHidden="1" w:unhideWhenUsed="1"/>
@@ -1403,8 +1410,10 @@
     <w:lsdException w:name="Table Subtle 2" w:semiHidden="1" w:unhideWhenUsed="1"/>
     <w:lsdException w:name="Table Web 1" w:semiHidden="1" w:unhideWhenUsed="1"/>
     <w:lsdException w:name="Table Web 2" w:semiHidden="1" w:unhideWhenUsed="1"/>
+    <w:lsdException w:name="Table Web 3" w:semiHidden="1" w:unhideWhenUsed="1"/>
     <w:lsdException w:name="Balloon Text" w:semiHidden="1" w:unhideWhenUsed="1"/>
     <w:lsdException w:name="Table Grid" w:uiPriority="39"/>
+    <w:lsdException w:name="Table Theme" w:semiHidden="1" w:unhideWhenUsed="1"/>
     <w:lsdException w:name="Placeholder Text" w:semiHidden="1"/>
     <w:lsdException w:name="No Spacing" w:uiPriority="1" w:qFormat="1"/>
     <w:lsdException w:name="Light Shading" w:uiPriority="60"/>

</xml_diff>

<commit_message>
Merging v0.3 back to trunk.
</commit_message>
<xml_diff>
--- a/Common/protocol_document.docx
+++ b/Common/protocol_document.docx
@@ -1,6 +1,6 @@
 
 <file path=word/document.xml><?xml version="1.0" encoding="utf-8"?>
-<w:document xmlns:wpc="http://schemas.microsoft.com/office/word/2010/wordprocessingCanvas" xmlns:cx="http://schemas.microsoft.com/office/drawing/2014/chartex" xmlns:cx1="http://schemas.microsoft.com/office/drawing/2015/9/8/chartex" xmlns:cx2="http://schemas.microsoft.com/office/drawing/2015/10/21/chartex" xmlns:cx3="http://schemas.microsoft.com/office/drawing/2016/5/9/chartex" xmlns:cx4="http://schemas.microsoft.com/office/drawing/2016/5/10/chartex" xmlns:cx5="http://schemas.microsoft.com/office/drawing/2016/5/11/chartex" xmlns:mc="http://schemas.openxmlformats.org/markup-compatibility/2006" xmlns:o="urn:schemas-microsoft-com:office:office" xmlns:r="http://schemas.openxmlformats.org/officeDocument/2006/relationships" xmlns:m="http://schemas.openxmlformats.org/officeDocument/2006/math" xmlns:v="urn:schemas-microsoft-com:vml" xmlns:wp14="http://schemas.microsoft.com/office/word/2010/wordprocessingDrawing" xmlns:wp="http://schemas.openxmlformats.org/drawingml/2006/wordprocessingDrawing" xmlns:w10="urn:schemas-microsoft-com:office:word" xmlns:w="http://schemas.openxmlformats.org/wordprocessingml/2006/main" xmlns:w14="http://schemas.microsoft.com/office/word/2010/wordml" xmlns:w15="http://schemas.microsoft.com/office/word/2012/wordml" xmlns:w16se="http://schemas.microsoft.com/office/word/2015/wordml/symex" xmlns:wpg="http://schemas.microsoft.com/office/word/2010/wordprocessingGroup" xmlns:wpi="http://schemas.microsoft.com/office/word/2010/wordprocessingInk" xmlns:wne="http://schemas.microsoft.com/office/word/2006/wordml" xmlns:wps="http://schemas.microsoft.com/office/word/2010/wordprocessingShape" mc:Ignorable="w14 w15 w16se wp14">
+<w:document xmlns:wpc="http://schemas.microsoft.com/office/word/2010/wordprocessingCanvas" xmlns:cx="http://schemas.microsoft.com/office/drawing/2014/chartex" xmlns:cx1="http://schemas.microsoft.com/office/drawing/2015/9/8/chartex" xmlns:cx2="http://schemas.microsoft.com/office/drawing/2015/10/21/chartex" xmlns:cx3="http://schemas.microsoft.com/office/drawing/2016/5/9/chartex" xmlns:cx4="http://schemas.microsoft.com/office/drawing/2016/5/10/chartex" xmlns:cx5="http://schemas.microsoft.com/office/drawing/2016/5/11/chartex" xmlns:cx6="http://schemas.microsoft.com/office/drawing/2016/5/12/chartex" xmlns:cx7="http://schemas.microsoft.com/office/drawing/2016/5/13/chartex" xmlns:cx8="http://schemas.microsoft.com/office/drawing/2016/5/14/chartex" xmlns:mc="http://schemas.openxmlformats.org/markup-compatibility/2006" xmlns:aink="http://schemas.microsoft.com/office/drawing/2016/ink" xmlns:am3d="http://schemas.microsoft.com/office/drawing/2017/model3d" xmlns:o="urn:schemas-microsoft-com:office:office" xmlns:r="http://schemas.openxmlformats.org/officeDocument/2006/relationships" xmlns:m="http://schemas.openxmlformats.org/officeDocument/2006/math" xmlns:v="urn:schemas-microsoft-com:vml" xmlns:wp14="http://schemas.microsoft.com/office/word/2010/wordprocessingDrawing" xmlns:wp="http://schemas.openxmlformats.org/drawingml/2006/wordprocessingDrawing" xmlns:w10="urn:schemas-microsoft-com:office:word" xmlns:w="http://schemas.openxmlformats.org/wordprocessingml/2006/main" xmlns:w14="http://schemas.microsoft.com/office/word/2010/wordml" xmlns:w15="http://schemas.microsoft.com/office/word/2012/wordml" xmlns:w16cid="http://schemas.microsoft.com/office/word/2016/wordml/cid" xmlns:w16se="http://schemas.microsoft.com/office/word/2015/wordml/symex" xmlns:wpg="http://schemas.microsoft.com/office/word/2010/wordprocessingGroup" xmlns:wpi="http://schemas.microsoft.com/office/word/2010/wordprocessingInk" xmlns:wne="http://schemas.microsoft.com/office/word/2006/wordml" xmlns:wps="http://schemas.microsoft.com/office/word/2010/wordprocessingShape" mc:Ignorable="w14 w15 w16se w16cid wp14">
   <w:body>
     <w:tbl>
       <w:tblPr>
@@ -10,22 +10,22 @@
         <w:tblLook w:val="04A0" w:firstRow="1" w:lastRow="0" w:firstColumn="1" w:lastColumn="0" w:noHBand="0" w:noVBand="1"/>
       </w:tblPr>
       <w:tblGrid>
-        <w:gridCol w:w="616"/>
-        <w:gridCol w:w="616"/>
-        <w:gridCol w:w="616"/>
-        <w:gridCol w:w="616"/>
-        <w:gridCol w:w="616"/>
-        <w:gridCol w:w="616"/>
-        <w:gridCol w:w="616"/>
-        <w:gridCol w:w="616"/>
-        <w:gridCol w:w="616"/>
-        <w:gridCol w:w="616"/>
-        <w:gridCol w:w="618"/>
-        <w:gridCol w:w="618"/>
-        <w:gridCol w:w="618"/>
-        <w:gridCol w:w="618"/>
-        <w:gridCol w:w="618"/>
-        <w:gridCol w:w="618"/>
+        <w:gridCol w:w="582"/>
+        <w:gridCol w:w="582"/>
+        <w:gridCol w:w="582"/>
+        <w:gridCol w:w="582"/>
+        <w:gridCol w:w="582"/>
+        <w:gridCol w:w="673"/>
+        <w:gridCol w:w="673"/>
+        <w:gridCol w:w="673"/>
+        <w:gridCol w:w="673"/>
+        <w:gridCol w:w="673"/>
+        <w:gridCol w:w="673"/>
+        <w:gridCol w:w="584"/>
+        <w:gridCol w:w="584"/>
+        <w:gridCol w:w="584"/>
+        <w:gridCol w:w="584"/>
+        <w:gridCol w:w="584"/>
       </w:tblGrid>
       <w:tr>
         <w:trPr>
@@ -138,11 +138,42 @@
             </w:pPr>
             <w:r>
               <w:rPr>
+                <w:color w:val="FF0000"/>
+                <w:sz w:val="28"/>
+                <w:szCs w:val="28"/>
+              </w:rPr>
+              <w:t>SB</w:t>
+            </w:r>
+            <w:bookmarkStart w:id="0" w:name="_GoBack"/>
+            <w:bookmarkEnd w:id="0"/>
+          </w:p>
+        </w:tc>
+        <w:tc>
+          <w:tcPr>
+            <w:tcW w:w="616" w:type="dxa"/>
+          </w:tcPr>
+          <w:p>
+            <w:pPr>
+              <w:jc w:val="center"/>
+              <w:rPr>
                 <w:color w:val="FFC000"/>
                 <w:sz w:val="28"/>
                 <w:szCs w:val="28"/>
               </w:rPr>
-              <w:t>0</w:t>
+            </w:pPr>
+            <w:r>
+              <w:rPr>
+                <w:sz w:val="28"/>
+                <w:szCs w:val="28"/>
+              </w:rPr>
+              <w:t>D1</w:t>
+            </w:r>
+            <w:r>
+              <w:rPr>
+                <w:sz w:val="28"/>
+                <w:szCs w:val="28"/>
+              </w:rPr>
+              <w:t>5</w:t>
             </w:r>
           </w:p>
         </w:tc>
@@ -161,11 +192,32 @@
             </w:pPr>
             <w:r>
               <w:rPr>
+                <w:sz w:val="28"/>
+                <w:szCs w:val="28"/>
+              </w:rPr>
+              <w:t>D14</w:t>
+            </w:r>
+          </w:p>
+        </w:tc>
+        <w:tc>
+          <w:tcPr>
+            <w:tcW w:w="616" w:type="dxa"/>
+          </w:tcPr>
+          <w:p>
+            <w:pPr>
+              <w:jc w:val="center"/>
+              <w:rPr>
                 <w:color w:val="FFC000"/>
                 <w:sz w:val="28"/>
                 <w:szCs w:val="28"/>
               </w:rPr>
-              <w:t>0</w:t>
+            </w:pPr>
+            <w:r>
+              <w:rPr>
+                <w:sz w:val="28"/>
+                <w:szCs w:val="28"/>
+              </w:rPr>
+              <w:t>D13</w:t>
             </w:r>
           </w:p>
         </w:tc>
@@ -184,17 +236,38 @@
             </w:pPr>
             <w:r>
               <w:rPr>
+                <w:sz w:val="28"/>
+                <w:szCs w:val="28"/>
+              </w:rPr>
+              <w:t>D12</w:t>
+            </w:r>
+          </w:p>
+        </w:tc>
+        <w:tc>
+          <w:tcPr>
+            <w:tcW w:w="616" w:type="dxa"/>
+          </w:tcPr>
+          <w:p>
+            <w:pPr>
+              <w:jc w:val="center"/>
+              <w:rPr>
                 <w:color w:val="FFC000"/>
                 <w:sz w:val="28"/>
                 <w:szCs w:val="28"/>
               </w:rPr>
-              <w:t>0</w:t>
-            </w:r>
-          </w:p>
-        </w:tc>
-        <w:tc>
-          <w:tcPr>
-            <w:tcW w:w="616" w:type="dxa"/>
+            </w:pPr>
+            <w:r>
+              <w:rPr>
+                <w:sz w:val="28"/>
+                <w:szCs w:val="28"/>
+              </w:rPr>
+              <w:t>D11</w:t>
+            </w:r>
+          </w:p>
+        </w:tc>
+        <w:tc>
+          <w:tcPr>
+            <w:tcW w:w="618" w:type="dxa"/>
           </w:tcPr>
           <w:p>
             <w:pPr>
@@ -207,80 +280,10 @@
             </w:pPr>
             <w:r>
               <w:rPr>
-                <w:color w:val="FFC000"/>
-                <w:sz w:val="28"/>
-                <w:szCs w:val="28"/>
-              </w:rPr>
-              <w:t>0</w:t>
-            </w:r>
-          </w:p>
-        </w:tc>
-        <w:tc>
-          <w:tcPr>
-            <w:tcW w:w="616" w:type="dxa"/>
-          </w:tcPr>
-          <w:p>
-            <w:pPr>
-              <w:jc w:val="center"/>
-              <w:rPr>
-                <w:color w:val="FFC000"/>
-                <w:sz w:val="28"/>
-                <w:szCs w:val="28"/>
-              </w:rPr>
-            </w:pPr>
-            <w:r>
-              <w:rPr>
-                <w:color w:val="FFC000"/>
-                <w:sz w:val="28"/>
-                <w:szCs w:val="28"/>
-              </w:rPr>
-              <w:t>0</w:t>
-            </w:r>
-          </w:p>
-        </w:tc>
-        <w:tc>
-          <w:tcPr>
-            <w:tcW w:w="616" w:type="dxa"/>
-          </w:tcPr>
-          <w:p>
-            <w:pPr>
-              <w:jc w:val="center"/>
-              <w:rPr>
-                <w:color w:val="FFC000"/>
-                <w:sz w:val="28"/>
-                <w:szCs w:val="28"/>
-              </w:rPr>
-            </w:pPr>
-            <w:r>
-              <w:rPr>
-                <w:color w:val="FFC000"/>
-                <w:sz w:val="28"/>
-                <w:szCs w:val="28"/>
-              </w:rPr>
-              <w:t>0</w:t>
-            </w:r>
-          </w:p>
-        </w:tc>
-        <w:tc>
-          <w:tcPr>
-            <w:tcW w:w="618" w:type="dxa"/>
-          </w:tcPr>
-          <w:p>
-            <w:pPr>
-              <w:jc w:val="center"/>
-              <w:rPr>
-                <w:color w:val="FFC000"/>
-                <w:sz w:val="28"/>
-                <w:szCs w:val="28"/>
-              </w:rPr>
-            </w:pPr>
-            <w:r>
-              <w:rPr>
-                <w:color w:val="FFC000"/>
-                <w:sz w:val="28"/>
-                <w:szCs w:val="28"/>
-              </w:rPr>
-              <w:t>0</w:t>
+                <w:sz w:val="28"/>
+                <w:szCs w:val="28"/>
+              </w:rPr>
+              <w:t>D10</w:t>
             </w:r>
           </w:p>
         </w:tc>
@@ -1226,8 +1229,6 @@
           <w:szCs w:val="28"/>
         </w:rPr>
       </w:pPr>
-      <w:bookmarkStart w:id="0" w:name="_GoBack"/>
-      <w:bookmarkEnd w:id="0"/>
     </w:p>
     <w:sectPr>
       <w:pgSz w:w="12240" w:h="15840"/>
@@ -1240,7 +1241,7 @@
 </file>
 
 <file path=word/styles.xml><?xml version="1.0" encoding="utf-8"?>
-<w:styles xmlns:mc="http://schemas.openxmlformats.org/markup-compatibility/2006" xmlns:r="http://schemas.openxmlformats.org/officeDocument/2006/relationships" xmlns:w="http://schemas.openxmlformats.org/wordprocessingml/2006/main" xmlns:w14="http://schemas.microsoft.com/office/word/2010/wordml" xmlns:w15="http://schemas.microsoft.com/office/word/2012/wordml" xmlns:w16se="http://schemas.microsoft.com/office/word/2015/wordml/symex" mc:Ignorable="w14 w15 w16se">
+<w:styles xmlns:mc="http://schemas.openxmlformats.org/markup-compatibility/2006" xmlns:r="http://schemas.openxmlformats.org/officeDocument/2006/relationships" xmlns:w="http://schemas.openxmlformats.org/wordprocessingml/2006/main" xmlns:w14="http://schemas.microsoft.com/office/word/2010/wordml" xmlns:w15="http://schemas.microsoft.com/office/word/2012/wordml" xmlns:w16cid="http://schemas.microsoft.com/office/word/2016/wordml/cid" xmlns:w16se="http://schemas.microsoft.com/office/word/2015/wordml/symex" mc:Ignorable="w14 w15 w16se w16cid">
   <w:docDefaults>
     <w:rPrDefault>
       <w:rPr>
@@ -1256,7 +1257,7 @@
       </w:pPr>
     </w:pPrDefault>
   </w:docDefaults>
-  <w:latentStyles w:defLockedState="0" w:defUIPriority="99" w:defSemiHidden="0" w:defUnhideWhenUsed="0" w:defQFormat="0" w:count="374">
+  <w:latentStyles w:defLockedState="0" w:defUIPriority="99" w:defSemiHidden="0" w:defUnhideWhenUsed="0" w:defQFormat="0" w:count="375">
     <w:lsdException w:name="Normal" w:uiPriority="0" w:qFormat="1"/>
     <w:lsdException w:name="heading 1" w:uiPriority="9" w:qFormat="1"/>
     <w:lsdException w:name="heading 2" w:semiHidden="1" w:uiPriority="9" w:unhideWhenUsed="1" w:qFormat="1"/>
@@ -1631,6 +1632,7 @@
     <w:lsdException w:name="Mention" w:semiHidden="1" w:unhideWhenUsed="1"/>
     <w:lsdException w:name="Smart Hyperlink" w:semiHidden="1" w:unhideWhenUsed="1"/>
     <w:lsdException w:name="Hashtag" w:semiHidden="1" w:unhideWhenUsed="1"/>
+    <w:lsdException w:name="Unresolved Mention" w:semiHidden="1" w:unhideWhenUsed="1"/>
   </w:latentStyles>
   <w:style w:type="paragraph" w:default="1" w:styleId="Normal">
     <w:name w:val="Normal"/>

</xml_diff>